<commit_message>
create view and change ChangeAddress pages
</commit_message>
<xml_diff>
--- a/Báo cáo đồ án.docx
+++ b/Báo cáo đồ án.docx
@@ -122,14 +122,16 @@
           <w:b/>
           <w:sz w:val="28"/>
           <w:szCs w:val="28"/>
-        </w:rPr>
-      </w:pPr>
-      <w:r>
-        <w:rPr>
-          <w:rFonts w:ascii="Times New Roman" w:hAnsi="Times New Roman" w:cs="Times New Roman"/>
-          <w:b/>
-          <w:sz w:val="28"/>
-          <w:szCs w:val="28"/>
+          <w:highlight w:val="green"/>
+        </w:rPr>
+      </w:pPr>
+      <w:r>
+        <w:rPr>
+          <w:rFonts w:ascii="Times New Roman" w:hAnsi="Times New Roman" w:cs="Times New Roman"/>
+          <w:b/>
+          <w:sz w:val="28"/>
+          <w:szCs w:val="28"/>
+          <w:highlight w:val="green"/>
         </w:rPr>
         <w:t>Đăng ký (đã hoàn thành)</w:t>
       </w:r>
@@ -154,6 +156,7 @@
           <w:b/>
           <w:sz w:val="28"/>
           <w:szCs w:val="28"/>
+          <w:highlight w:val="green"/>
         </w:rPr>
         <w:t>Đăng ký</w:t>
       </w:r>
@@ -163,6 +166,7 @@
           <w:b/>
           <w:sz w:val="28"/>
           <w:szCs w:val="28"/>
+          <w:highlight w:val="green"/>
         </w:rPr>
         <w:t xml:space="preserve"> thườ</w:t>
       </w:r>
@@ -172,6 +176,7 @@
           <w:b/>
           <w:sz w:val="28"/>
           <w:szCs w:val="28"/>
+          <w:highlight w:val="green"/>
         </w:rPr>
         <w:t>ng</w:t>
       </w:r>
@@ -298,14 +303,16 @@
           <w:b/>
           <w:sz w:val="28"/>
           <w:szCs w:val="28"/>
-        </w:rPr>
-      </w:pPr>
-      <w:r>
-        <w:rPr>
-          <w:rFonts w:ascii="Times New Roman" w:hAnsi="Times New Roman" w:cs="Times New Roman"/>
-          <w:b/>
-          <w:sz w:val="28"/>
-          <w:szCs w:val="28"/>
+          <w:highlight w:val="green"/>
+        </w:rPr>
+      </w:pPr>
+      <w:r>
+        <w:rPr>
+          <w:rFonts w:ascii="Times New Roman" w:hAnsi="Times New Roman" w:cs="Times New Roman"/>
+          <w:b/>
+          <w:sz w:val="28"/>
+          <w:szCs w:val="28"/>
+          <w:highlight w:val="green"/>
         </w:rPr>
         <w:t>Đ</w:t>
       </w:r>
@@ -315,6 +322,7 @@
           <w:b/>
           <w:sz w:val="28"/>
           <w:szCs w:val="28"/>
+          <w:highlight w:val="green"/>
         </w:rPr>
         <w:t>ăng ký</w:t>
       </w:r>
@@ -324,6 +332,7 @@
           <w:b/>
           <w:sz w:val="28"/>
           <w:szCs w:val="28"/>
+          <w:highlight w:val="green"/>
         </w:rPr>
         <w:t xml:space="preserve"> bằ</w:t>
       </w:r>
@@ -333,6 +342,7 @@
           <w:b/>
           <w:sz w:val="28"/>
           <w:szCs w:val="28"/>
+          <w:highlight w:val="green"/>
         </w:rPr>
         <w:t>ng Facebook, Google</w:t>
       </w:r>
@@ -379,14 +389,16 @@
           <w:b/>
           <w:sz w:val="28"/>
           <w:szCs w:val="28"/>
-        </w:rPr>
-      </w:pPr>
-      <w:r>
-        <w:rPr>
-          <w:rFonts w:ascii="Times New Roman" w:hAnsi="Times New Roman" w:cs="Times New Roman"/>
-          <w:b/>
-          <w:sz w:val="28"/>
-          <w:szCs w:val="28"/>
+          <w:highlight w:val="green"/>
+        </w:rPr>
+      </w:pPr>
+      <w:r>
+        <w:rPr>
+          <w:rFonts w:ascii="Times New Roman" w:hAnsi="Times New Roman" w:cs="Times New Roman"/>
+          <w:b/>
+          <w:sz w:val="28"/>
+          <w:szCs w:val="28"/>
+          <w:highlight w:val="green"/>
         </w:rPr>
         <w:t>Đăng nhập: (đã hoàn thành)</w:t>
       </w:r>
@@ -403,14 +415,16 @@
           <w:b/>
           <w:sz w:val="28"/>
           <w:szCs w:val="28"/>
-        </w:rPr>
-      </w:pPr>
-      <w:r>
-        <w:rPr>
-          <w:rFonts w:ascii="Times New Roman" w:hAnsi="Times New Roman" w:cs="Times New Roman"/>
-          <w:b/>
-          <w:sz w:val="28"/>
-          <w:szCs w:val="28"/>
+          <w:highlight w:val="green"/>
+        </w:rPr>
+      </w:pPr>
+      <w:r>
+        <w:rPr>
+          <w:rFonts w:ascii="Times New Roman" w:hAnsi="Times New Roman" w:cs="Times New Roman"/>
+          <w:b/>
+          <w:sz w:val="28"/>
+          <w:szCs w:val="28"/>
+          <w:highlight w:val="green"/>
         </w:rPr>
         <w:t>Đăng nhập thường:</w:t>
       </w:r>
@@ -471,14 +485,16 @@
           <w:b/>
           <w:sz w:val="28"/>
           <w:szCs w:val="28"/>
-        </w:rPr>
-      </w:pPr>
-      <w:r>
-        <w:rPr>
-          <w:rFonts w:ascii="Times New Roman" w:hAnsi="Times New Roman" w:cs="Times New Roman"/>
-          <w:b/>
-          <w:sz w:val="28"/>
-          <w:szCs w:val="28"/>
+          <w:highlight w:val="green"/>
+        </w:rPr>
+      </w:pPr>
+      <w:r>
+        <w:rPr>
+          <w:rFonts w:ascii="Times New Roman" w:hAnsi="Times New Roman" w:cs="Times New Roman"/>
+          <w:b/>
+          <w:sz w:val="28"/>
+          <w:szCs w:val="28"/>
+          <w:highlight w:val="green"/>
         </w:rPr>
         <w:t>Đăng nhập bằng Facebook, Google</w:t>
       </w:r>
@@ -517,14 +533,16 @@
           <w:b/>
           <w:sz w:val="28"/>
           <w:szCs w:val="28"/>
-        </w:rPr>
-      </w:pPr>
-      <w:r>
-        <w:rPr>
-          <w:rFonts w:ascii="Times New Roman" w:hAnsi="Times New Roman" w:cs="Times New Roman"/>
-          <w:b/>
-          <w:sz w:val="28"/>
-          <w:szCs w:val="28"/>
+          <w:highlight w:val="green"/>
+        </w:rPr>
+      </w:pPr>
+      <w:r>
+        <w:rPr>
+          <w:rFonts w:ascii="Times New Roman" w:hAnsi="Times New Roman" w:cs="Times New Roman"/>
+          <w:b/>
+          <w:sz w:val="28"/>
+          <w:szCs w:val="28"/>
+          <w:highlight w:val="green"/>
         </w:rPr>
         <w:t>Quên mật khẩu</w:t>
       </w:r>
@@ -534,6 +552,7 @@
           <w:b/>
           <w:sz w:val="28"/>
           <w:szCs w:val="28"/>
+          <w:highlight w:val="green"/>
         </w:rPr>
         <w:t xml:space="preserve"> (đã hoàn thành)</w:t>
       </w:r>
@@ -587,26 +606,8 @@
           <w:sz w:val="28"/>
           <w:szCs w:val="28"/>
         </w:rPr>
-        <w:t xml:space="preserve">a khách hàng </w:t>
-      </w:r>
-      <w:r>
-        <w:rPr>
-          <w:rFonts w:ascii="Times New Roman" w:hAnsi="Times New Roman" w:cs="Times New Roman"/>
-          <w:sz w:val="28"/>
-          <w:szCs w:val="28"/>
-        </w:rPr>
-        <w:t>(chức năng này em sử dụng mailtrap để test gửi mail)</w:t>
-      </w:r>
-      <w:r>
-        <w:rPr>
-          <w:rFonts w:ascii="Times New Roman" w:hAnsi="Times New Roman" w:cs="Times New Roman"/>
-          <w:sz w:val="28"/>
-          <w:szCs w:val="28"/>
-        </w:rPr>
-        <w:t>.</w:t>
-      </w:r>
-      <w:bookmarkStart w:id="0" w:name="_GoBack"/>
-      <w:bookmarkEnd w:id="0"/>
+        <w:t>a khách hàng (chức năng này em sử dụng mailtrap để test gửi mail).</w:t>
+      </w:r>
     </w:p>
     <w:p>
       <w:pPr>
@@ -687,14 +688,16 @@
           <w:b/>
           <w:sz w:val="28"/>
           <w:szCs w:val="28"/>
-        </w:rPr>
-      </w:pPr>
-      <w:r>
-        <w:rPr>
-          <w:rFonts w:ascii="Times New Roman" w:hAnsi="Times New Roman" w:cs="Times New Roman"/>
-          <w:b/>
-          <w:sz w:val="28"/>
-          <w:szCs w:val="28"/>
+          <w:highlight w:val="green"/>
+        </w:rPr>
+      </w:pPr>
+      <w:r>
+        <w:rPr>
+          <w:rFonts w:ascii="Times New Roman" w:hAnsi="Times New Roman" w:cs="Times New Roman"/>
+          <w:b/>
+          <w:sz w:val="28"/>
+          <w:szCs w:val="28"/>
+          <w:highlight w:val="green"/>
         </w:rPr>
         <w:t>Quản lý tài khoản:</w:t>
       </w:r>
@@ -711,14 +714,16 @@
           <w:b/>
           <w:sz w:val="28"/>
           <w:szCs w:val="28"/>
-        </w:rPr>
-      </w:pPr>
-      <w:r>
-        <w:rPr>
-          <w:rFonts w:ascii="Times New Roman" w:hAnsi="Times New Roman" w:cs="Times New Roman"/>
-          <w:b/>
-          <w:sz w:val="28"/>
-          <w:szCs w:val="28"/>
+          <w:highlight w:val="green"/>
+        </w:rPr>
+      </w:pPr>
+      <w:r>
+        <w:rPr>
+          <w:rFonts w:ascii="Times New Roman" w:hAnsi="Times New Roman" w:cs="Times New Roman"/>
+          <w:b/>
+          <w:sz w:val="28"/>
+          <w:szCs w:val="28"/>
+          <w:highlight w:val="green"/>
         </w:rPr>
         <w:t>Xem và thay đổi thông tin khách hàng</w:t>
       </w:r>
@@ -728,6 +733,7 @@
           <w:b/>
           <w:sz w:val="28"/>
           <w:szCs w:val="28"/>
+          <w:highlight w:val="green"/>
         </w:rPr>
         <w:t xml:space="preserve"> (đã hoàn thành)</w:t>
       </w:r>
@@ -788,16 +794,38 @@
           <w:b/>
           <w:sz w:val="28"/>
           <w:szCs w:val="28"/>
-        </w:rPr>
-      </w:pPr>
-      <w:r>
-        <w:rPr>
-          <w:rFonts w:ascii="Times New Roman" w:hAnsi="Times New Roman" w:cs="Times New Roman"/>
-          <w:b/>
-          <w:sz w:val="28"/>
-          <w:szCs w:val="28"/>
-        </w:rPr>
-        <w:t>Xem và thay đổi địa chỉ giao hàng (chưa hoàn thành)</w:t>
+          <w:highlight w:val="green"/>
+        </w:rPr>
+      </w:pPr>
+      <w:r>
+        <w:rPr>
+          <w:rFonts w:ascii="Times New Roman" w:hAnsi="Times New Roman" w:cs="Times New Roman"/>
+          <w:b/>
+          <w:sz w:val="28"/>
+          <w:szCs w:val="28"/>
+          <w:highlight w:val="green"/>
+        </w:rPr>
+        <w:t>Xem và thay đổi địa chỉ giao hàng (</w:t>
+      </w:r>
+      <w:r>
+        <w:rPr>
+          <w:rFonts w:ascii="Times New Roman" w:hAnsi="Times New Roman" w:cs="Times New Roman"/>
+          <w:b/>
+          <w:sz w:val="28"/>
+          <w:szCs w:val="28"/>
+          <w:highlight w:val="green"/>
+        </w:rPr>
+        <w:t>đã</w:t>
+      </w:r>
+      <w:r>
+        <w:rPr>
+          <w:rFonts w:ascii="Times New Roman" w:hAnsi="Times New Roman" w:cs="Times New Roman"/>
+          <w:b/>
+          <w:sz w:val="28"/>
+          <w:szCs w:val="28"/>
+          <w:highlight w:val="green"/>
+        </w:rPr>
+        <w:t xml:space="preserve"> hoàn thành)</w:t>
       </w:r>
     </w:p>
     <w:p>
@@ -859,7 +887,24 @@
           <w:szCs w:val="28"/>
         </w:rPr>
         <w:tab/>
-        <w:t>*** Chức năng này em dùng select dropdownlist để người dùng chọn tỉnh và quận huyện, phường xã và số nhà người dùng sẽ tự nhập.</w:t>
+        <w:t>*** Chức năng này em dùng select dropdownlist để người dùng chọn tỉnh và quận huyện, phường xã và số nhà người dùng sẽ tự nhậ</w:t>
+      </w:r>
+      <w:r>
+        <w:rPr>
+          <w:rFonts w:ascii="Times New Roman" w:hAnsi="Times New Roman" w:cs="Times New Roman"/>
+          <w:sz w:val="28"/>
+          <w:szCs w:val="28"/>
+        </w:rPr>
+        <w:t xml:space="preserve">p </w:t>
+      </w:r>
+      <w:r>
+        <w:rPr>
+          <w:rFonts w:ascii="Times New Roman" w:hAnsi="Times New Roman" w:cs="Times New Roman"/>
+          <w:sz w:val="28"/>
+          <w:szCs w:val="28"/>
+          <w:highlight w:val="red"/>
+        </w:rPr>
+        <w:t>(chưa show được city và district)</w:t>
       </w:r>
     </w:p>
     <w:p>
@@ -874,14 +919,16 @@
           <w:b/>
           <w:sz w:val="28"/>
           <w:szCs w:val="28"/>
-        </w:rPr>
-      </w:pPr>
-      <w:r>
-        <w:rPr>
-          <w:rFonts w:ascii="Times New Roman" w:hAnsi="Times New Roman" w:cs="Times New Roman"/>
-          <w:b/>
-          <w:sz w:val="28"/>
-          <w:szCs w:val="28"/>
+          <w:highlight w:val="green"/>
+        </w:rPr>
+      </w:pPr>
+      <w:r>
+        <w:rPr>
+          <w:rFonts w:ascii="Times New Roman" w:hAnsi="Times New Roman" w:cs="Times New Roman"/>
+          <w:b/>
+          <w:sz w:val="28"/>
+          <w:szCs w:val="28"/>
+          <w:highlight w:val="green"/>
         </w:rPr>
         <w:t>Đổi mật khẩ</w:t>
       </w:r>
@@ -891,6 +938,7 @@
           <w:b/>
           <w:sz w:val="28"/>
           <w:szCs w:val="28"/>
+          <w:highlight w:val="green"/>
         </w:rPr>
         <w:t>u (đã hoàn thành)</w:t>
       </w:r>
@@ -951,14 +999,16 @@
           <w:b/>
           <w:sz w:val="28"/>
           <w:szCs w:val="28"/>
-        </w:rPr>
-      </w:pPr>
-      <w:r>
-        <w:rPr>
-          <w:rFonts w:ascii="Times New Roman" w:hAnsi="Times New Roman" w:cs="Times New Roman"/>
-          <w:b/>
-          <w:sz w:val="28"/>
-          <w:szCs w:val="28"/>
+          <w:highlight w:val="green"/>
+        </w:rPr>
+      </w:pPr>
+      <w:r>
+        <w:rPr>
+          <w:rFonts w:ascii="Times New Roman" w:hAnsi="Times New Roman" w:cs="Times New Roman"/>
+          <w:b/>
+          <w:sz w:val="28"/>
+          <w:szCs w:val="28"/>
+          <w:highlight w:val="green"/>
         </w:rPr>
         <w:t>Xem thông tin sản phẩm:</w:t>
       </w:r>
@@ -968,6 +1018,7 @@
           <w:b/>
           <w:sz w:val="28"/>
           <w:szCs w:val="28"/>
+          <w:highlight w:val="green"/>
         </w:rPr>
         <w:t xml:space="preserve"> (đã hoàn thành)</w:t>
       </w:r>
@@ -1052,14 +1103,16 @@
           <w:b/>
           <w:sz w:val="28"/>
           <w:szCs w:val="28"/>
-        </w:rPr>
-      </w:pPr>
-      <w:r>
-        <w:rPr>
-          <w:rFonts w:ascii="Times New Roman" w:hAnsi="Times New Roman" w:cs="Times New Roman"/>
-          <w:b/>
-          <w:sz w:val="28"/>
-          <w:szCs w:val="28"/>
+          <w:highlight w:val="green"/>
+        </w:rPr>
+      </w:pPr>
+      <w:r>
+        <w:rPr>
+          <w:rFonts w:ascii="Times New Roman" w:hAnsi="Times New Roman" w:cs="Times New Roman"/>
+          <w:b/>
+          <w:sz w:val="28"/>
+          <w:szCs w:val="28"/>
+          <w:highlight w:val="green"/>
         </w:rPr>
         <w:t>Tra cứu sản phẩm (đã hoàn thành)</w:t>
       </w:r>
@@ -1106,6 +1159,141 @@
           <w:b/>
           <w:sz w:val="28"/>
           <w:szCs w:val="28"/>
+          <w:highlight w:val="yellow"/>
+        </w:rPr>
+        <w:t xml:space="preserve">Quản lý </w:t>
+      </w:r>
+      <w:r>
+        <w:rPr>
+          <w:rFonts w:ascii="Times New Roman" w:hAnsi="Times New Roman" w:cs="Times New Roman"/>
+          <w:b/>
+          <w:sz w:val="28"/>
+          <w:szCs w:val="28"/>
+          <w:highlight w:val="yellow"/>
+        </w:rPr>
+        <w:t>giỏ</w:t>
+      </w:r>
+      <w:r>
+        <w:rPr>
+          <w:rFonts w:ascii="Times New Roman" w:hAnsi="Times New Roman" w:cs="Times New Roman"/>
+          <w:b/>
+          <w:sz w:val="28"/>
+          <w:szCs w:val="28"/>
+          <w:highlight w:val="yellow"/>
+        </w:rPr>
+        <w:t xml:space="preserve"> hàng (đang</w:t>
+      </w:r>
+      <w:r>
+        <w:rPr>
+          <w:rFonts w:ascii="Times New Roman" w:hAnsi="Times New Roman" w:cs="Times New Roman"/>
+          <w:b/>
+          <w:sz w:val="28"/>
+          <w:szCs w:val="28"/>
+          <w:highlight w:val="yellow"/>
+        </w:rPr>
+        <w:t xml:space="preserve"> hoàn thành)</w:t>
+      </w:r>
+    </w:p>
+    <w:p>
+      <w:pPr>
+        <w:pStyle w:val="ListParagraph"/>
+        <w:numPr>
+          <w:ilvl w:val="0"/>
+          <w:numId w:val="12"/>
+        </w:numPr>
+        <w:rPr>
+          <w:rFonts w:ascii="Times New Roman" w:hAnsi="Times New Roman" w:cs="Times New Roman"/>
+          <w:b/>
+          <w:sz w:val="28"/>
+          <w:szCs w:val="28"/>
+          <w:highlight w:val="green"/>
+        </w:rPr>
+      </w:pPr>
+      <w:r>
+        <w:rPr>
+          <w:rFonts w:ascii="Times New Roman" w:hAnsi="Times New Roman" w:cs="Times New Roman"/>
+          <w:b/>
+          <w:sz w:val="28"/>
+          <w:szCs w:val="28"/>
+          <w:highlight w:val="green"/>
+        </w:rPr>
+        <w:t>Thêm vào giỏ hàng (đã hoàn thành)</w:t>
+      </w:r>
+    </w:p>
+    <w:p>
+      <w:pPr>
+        <w:pStyle w:val="ListParagraph"/>
+        <w:numPr>
+          <w:ilvl w:val="0"/>
+          <w:numId w:val="12"/>
+        </w:numPr>
+        <w:rPr>
+          <w:rFonts w:ascii="Times New Roman" w:hAnsi="Times New Roman" w:cs="Times New Roman"/>
+          <w:b/>
+          <w:sz w:val="28"/>
+          <w:szCs w:val="28"/>
+          <w:highlight w:val="red"/>
+        </w:rPr>
+      </w:pPr>
+      <w:r>
+        <w:rPr>
+          <w:rFonts w:ascii="Times New Roman" w:hAnsi="Times New Roman" w:cs="Times New Roman"/>
+          <w:b/>
+          <w:sz w:val="28"/>
+          <w:szCs w:val="28"/>
+          <w:highlight w:val="red"/>
+        </w:rPr>
+        <w:t>Chỉnh sửa giỏ hàng (chưa hoàn thành)</w:t>
+      </w:r>
+    </w:p>
+    <w:p>
+      <w:pPr>
+        <w:pStyle w:val="ListParagraph"/>
+        <w:numPr>
+          <w:ilvl w:val="0"/>
+          <w:numId w:val="12"/>
+        </w:numPr>
+        <w:rPr>
+          <w:rFonts w:ascii="Times New Roman" w:hAnsi="Times New Roman" w:cs="Times New Roman"/>
+          <w:b/>
+          <w:sz w:val="28"/>
+          <w:szCs w:val="28"/>
+          <w:highlight w:val="red"/>
+        </w:rPr>
+      </w:pPr>
+      <w:r>
+        <w:rPr>
+          <w:rFonts w:ascii="Times New Roman" w:hAnsi="Times New Roman" w:cs="Times New Roman"/>
+          <w:b/>
+          <w:sz w:val="28"/>
+          <w:szCs w:val="28"/>
+          <w:highlight w:val="red"/>
+        </w:rPr>
+        <w:t>Xóa giỏ hàng (chưa hoàn thành)</w:t>
+      </w:r>
+    </w:p>
+    <w:p>
+      <w:pPr>
+        <w:pStyle w:val="ListParagraph"/>
+        <w:numPr>
+          <w:ilvl w:val="0"/>
+          <w:numId w:val="3"/>
+        </w:numPr>
+        <w:rPr>
+          <w:rFonts w:ascii="Times New Roman" w:hAnsi="Times New Roman" w:cs="Times New Roman"/>
+          <w:b/>
+          <w:sz w:val="28"/>
+          <w:szCs w:val="28"/>
+          <w:highlight w:val="red"/>
+        </w:rPr>
+      </w:pPr>
+      <w:r>
+        <w:rPr>
+          <w:rFonts w:ascii="Times New Roman" w:hAnsi="Times New Roman" w:cs="Times New Roman"/>
+          <w:b/>
+          <w:sz w:val="28"/>
+          <w:szCs w:val="28"/>
+          <w:highlight w:val="red"/>
         </w:rPr>
         <w:t>Đặt hàng (chưa hoàn thành)</w:t>
       </w:r>
@@ -1151,6 +1339,7 @@
           <w:sz w:val="28"/>
           <w:szCs w:val="28"/>
         </w:rPr>
+        <w:lastRenderedPageBreak/>
         <w:t>Hệ thống sẽ hiển thị các thông tin đặt hàng của khách hàng bao gồm địa chỉ và các thông tin đặt hàng. Nếu khách hàng muốn thay đổi địa chỉ hệ thống sẽ chuyển đến trang Địa chỉ.</w:t>
       </w:r>
     </w:p>
@@ -1210,16 +1399,17 @@
           <w:b/>
           <w:sz w:val="28"/>
           <w:szCs w:val="28"/>
-        </w:rPr>
-      </w:pPr>
-      <w:r>
-        <w:rPr>
-          <w:rFonts w:ascii="Times New Roman" w:hAnsi="Times New Roman" w:cs="Times New Roman"/>
-          <w:b/>
-          <w:sz w:val="28"/>
-          <w:szCs w:val="28"/>
-        </w:rPr>
-        <w:lastRenderedPageBreak/>
+          <w:highlight w:val="red"/>
+        </w:rPr>
+      </w:pPr>
+      <w:r>
+        <w:rPr>
+          <w:rFonts w:ascii="Times New Roman" w:hAnsi="Times New Roman" w:cs="Times New Roman"/>
+          <w:b/>
+          <w:sz w:val="28"/>
+          <w:szCs w:val="28"/>
+          <w:highlight w:val="red"/>
+        </w:rPr>
         <w:t>Thanh toán (chưa hoàn thành)</w:t>
       </w:r>
     </w:p>
@@ -1273,14 +1463,16 @@
           <w:b/>
           <w:sz w:val="28"/>
           <w:szCs w:val="28"/>
-        </w:rPr>
-      </w:pPr>
-      <w:r>
-        <w:rPr>
-          <w:rFonts w:ascii="Times New Roman" w:hAnsi="Times New Roman" w:cs="Times New Roman"/>
-          <w:b/>
-          <w:sz w:val="28"/>
-          <w:szCs w:val="28"/>
+          <w:highlight w:val="red"/>
+        </w:rPr>
+      </w:pPr>
+      <w:r>
+        <w:rPr>
+          <w:rFonts w:ascii="Times New Roman" w:hAnsi="Times New Roman" w:cs="Times New Roman"/>
+          <w:b/>
+          <w:sz w:val="28"/>
+          <w:szCs w:val="28"/>
+          <w:highlight w:val="red"/>
         </w:rPr>
         <w:t>Phản hồi đánh giá (chưa hoàn thành)</w:t>
       </w:r>
@@ -1365,14 +1557,16 @@
           <w:b/>
           <w:sz w:val="28"/>
           <w:szCs w:val="28"/>
-        </w:rPr>
-      </w:pPr>
-      <w:r>
-        <w:rPr>
-          <w:rFonts w:ascii="Times New Roman" w:hAnsi="Times New Roman" w:cs="Times New Roman"/>
-          <w:b/>
-          <w:sz w:val="28"/>
-          <w:szCs w:val="28"/>
+          <w:highlight w:val="green"/>
+        </w:rPr>
+      </w:pPr>
+      <w:r>
+        <w:rPr>
+          <w:rFonts w:ascii="Times New Roman" w:hAnsi="Times New Roman" w:cs="Times New Roman"/>
+          <w:b/>
+          <w:sz w:val="28"/>
+          <w:szCs w:val="28"/>
+          <w:highlight w:val="green"/>
         </w:rPr>
         <w:t>Quản lý sản phẩm (đã hoàn thành)</w:t>
       </w:r>
@@ -1419,14 +1613,16 @@
           <w:b/>
           <w:sz w:val="28"/>
           <w:szCs w:val="28"/>
-        </w:rPr>
-      </w:pPr>
-      <w:r>
-        <w:rPr>
-          <w:rFonts w:ascii="Times New Roman" w:hAnsi="Times New Roman" w:cs="Times New Roman"/>
-          <w:b/>
-          <w:sz w:val="28"/>
-          <w:szCs w:val="28"/>
+          <w:highlight w:val="green"/>
+        </w:rPr>
+      </w:pPr>
+      <w:r>
+        <w:rPr>
+          <w:rFonts w:ascii="Times New Roman" w:hAnsi="Times New Roman" w:cs="Times New Roman"/>
+          <w:b/>
+          <w:sz w:val="28"/>
+          <w:szCs w:val="28"/>
+          <w:highlight w:val="green"/>
         </w:rPr>
         <w:t>Quản lý nhân viên (đã hoàn thành)</w:t>
       </w:r>
@@ -1473,6 +1669,7 @@
           <w:b/>
           <w:sz w:val="28"/>
           <w:szCs w:val="28"/>
+          <w:highlight w:val="green"/>
         </w:rPr>
         <w:t>Quản lý khuyến mãi (đã hoàn thành)</w:t>
       </w:r>
@@ -1511,14 +1708,16 @@
           <w:b/>
           <w:sz w:val="28"/>
           <w:szCs w:val="28"/>
-        </w:rPr>
-      </w:pPr>
-      <w:r>
-        <w:rPr>
-          <w:rFonts w:ascii="Times New Roman" w:hAnsi="Times New Roman" w:cs="Times New Roman"/>
-          <w:b/>
-          <w:sz w:val="28"/>
-          <w:szCs w:val="28"/>
+          <w:highlight w:val="red"/>
+        </w:rPr>
+      </w:pPr>
+      <w:r>
+        <w:rPr>
+          <w:rFonts w:ascii="Times New Roman" w:hAnsi="Times New Roman" w:cs="Times New Roman"/>
+          <w:b/>
+          <w:sz w:val="28"/>
+          <w:szCs w:val="28"/>
+          <w:highlight w:val="red"/>
         </w:rPr>
         <w:t>Thống kê (chưa hoàn thành)</w:t>
       </w:r>
@@ -1598,6 +1797,7 @@
           <w:b/>
           <w:sz w:val="28"/>
           <w:szCs w:val="28"/>
+          <w:highlight w:val="green"/>
         </w:rPr>
         <w:t>Xem thông tin sản phẩm (đã hoàn thành)</w:t>
       </w:r>
@@ -1614,14 +1814,16 @@
           <w:b/>
           <w:sz w:val="28"/>
           <w:szCs w:val="28"/>
-        </w:rPr>
-      </w:pPr>
-      <w:r>
-        <w:rPr>
-          <w:rFonts w:ascii="Times New Roman" w:hAnsi="Times New Roman" w:cs="Times New Roman"/>
-          <w:b/>
-          <w:sz w:val="28"/>
-          <w:szCs w:val="28"/>
+          <w:highlight w:val="green"/>
+        </w:rPr>
+      </w:pPr>
+      <w:r>
+        <w:rPr>
+          <w:rFonts w:ascii="Times New Roman" w:hAnsi="Times New Roman" w:cs="Times New Roman"/>
+          <w:b/>
+          <w:sz w:val="28"/>
+          <w:szCs w:val="28"/>
+          <w:highlight w:val="green"/>
         </w:rPr>
         <w:t>Tìm kiếm sản phẩm (đã hoàn thành)</w:t>
       </w:r>
@@ -1638,14 +1840,16 @@
           <w:b/>
           <w:sz w:val="28"/>
           <w:szCs w:val="28"/>
-        </w:rPr>
-      </w:pPr>
-      <w:r>
-        <w:rPr>
-          <w:rFonts w:ascii="Times New Roman" w:hAnsi="Times New Roman" w:cs="Times New Roman"/>
-          <w:b/>
-          <w:sz w:val="28"/>
-          <w:szCs w:val="28"/>
+          <w:highlight w:val="red"/>
+        </w:rPr>
+      </w:pPr>
+      <w:r>
+        <w:rPr>
+          <w:rFonts w:ascii="Times New Roman" w:hAnsi="Times New Roman" w:cs="Times New Roman"/>
+          <w:b/>
+          <w:sz w:val="28"/>
+          <w:szCs w:val="28"/>
+          <w:highlight w:val="red"/>
         </w:rPr>
         <w:t>Xem thông tin đặt hàng (chưa hoàn thành)</w:t>
       </w:r>
@@ -1706,14 +1910,16 @@
           <w:b/>
           <w:sz w:val="28"/>
           <w:szCs w:val="28"/>
-        </w:rPr>
-      </w:pPr>
-      <w:r>
-        <w:rPr>
-          <w:rFonts w:ascii="Times New Roman" w:hAnsi="Times New Roman" w:cs="Times New Roman"/>
-          <w:b/>
-          <w:sz w:val="28"/>
-          <w:szCs w:val="28"/>
+          <w:highlight w:val="red"/>
+        </w:rPr>
+      </w:pPr>
+      <w:r>
+        <w:rPr>
+          <w:rFonts w:ascii="Times New Roman" w:hAnsi="Times New Roman" w:cs="Times New Roman"/>
+          <w:b/>
+          <w:sz w:val="28"/>
+          <w:szCs w:val="28"/>
+          <w:highlight w:val="red"/>
         </w:rPr>
         <w:t>Quản lý khách hàng (chưa hoàn thành)</w:t>
       </w:r>
@@ -1752,14 +1958,16 @@
           <w:b/>
           <w:sz w:val="28"/>
           <w:szCs w:val="28"/>
-        </w:rPr>
-      </w:pPr>
-      <w:r>
-        <w:rPr>
-          <w:rFonts w:ascii="Times New Roman" w:hAnsi="Times New Roman" w:cs="Times New Roman"/>
-          <w:b/>
-          <w:sz w:val="28"/>
-          <w:szCs w:val="28"/>
+          <w:highlight w:val="red"/>
+        </w:rPr>
+      </w:pPr>
+      <w:r>
+        <w:rPr>
+          <w:rFonts w:ascii="Times New Roman" w:hAnsi="Times New Roman" w:cs="Times New Roman"/>
+          <w:b/>
+          <w:sz w:val="28"/>
+          <w:szCs w:val="28"/>
+          <w:highlight w:val="red"/>
         </w:rPr>
         <w:t>Xem thông tin phản hồi (chưa hoàn thành)</w:t>
       </w:r>
@@ -1776,14 +1984,16 @@
           <w:b/>
           <w:sz w:val="28"/>
           <w:szCs w:val="28"/>
-        </w:rPr>
-      </w:pPr>
-      <w:r>
-        <w:rPr>
-          <w:rFonts w:ascii="Times New Roman" w:hAnsi="Times New Roman" w:cs="Times New Roman"/>
-          <w:b/>
-          <w:sz w:val="28"/>
-          <w:szCs w:val="28"/>
+          <w:highlight w:val="red"/>
+        </w:rPr>
+      </w:pPr>
+      <w:r>
+        <w:rPr>
+          <w:rFonts w:ascii="Times New Roman" w:hAnsi="Times New Roman" w:cs="Times New Roman"/>
+          <w:b/>
+          <w:sz w:val="28"/>
+          <w:szCs w:val="28"/>
+          <w:highlight w:val="red"/>
         </w:rPr>
         <w:t>Quản</w:t>
       </w:r>
@@ -1793,6 +2003,7 @@
           <w:b/>
           <w:sz w:val="28"/>
           <w:szCs w:val="28"/>
+          <w:highlight w:val="red"/>
         </w:rPr>
         <w:t xml:space="preserve"> lý kho (chưa hoàn thành)</w:t>
       </w:r>
@@ -1834,6 +2045,7 @@
           <w:sz w:val="28"/>
           <w:szCs w:val="28"/>
         </w:rPr>
+        <w:lastRenderedPageBreak/>
         <w:t>*** Chức năng chat (trò chuyện) giữa khách hàng và nhân viên hay admin:</w:t>
       </w:r>
       <w:r>
@@ -1892,7 +2104,6 @@
           <w:sz w:val="28"/>
           <w:szCs w:val="28"/>
         </w:rPr>
-        <w:lastRenderedPageBreak/>
         <w:t>Các tác nhân tham gia phần mềm</w:t>
       </w:r>
     </w:p>
@@ -2086,6 +2297,7 @@
           <w:szCs w:val="28"/>
         </w:rPr>
       </w:pPr>
+      <w:bookmarkStart w:id="0" w:name="_GoBack"/>
       <w:r>
         <w:rPr>
           <w:rFonts w:ascii="Times New Roman" w:hAnsi="Times New Roman" w:cs="Times New Roman"/>
@@ -2096,9 +2308,9 @@
         <w:lastRenderedPageBreak/>
         <w:drawing>
           <wp:inline distT="0" distB="0" distL="0" distR="0">
-            <wp:extent cx="5943600" cy="4352925"/>
+            <wp:extent cx="5943600" cy="4029075"/>
             <wp:effectExtent l="0" t="0" r="0" b="9525"/>
-            <wp:docPr id="2" name="Picture 2"/>
+            <wp:docPr id="3" name="Picture 3"/>
             <wp:cNvGraphicFramePr>
               <a:graphicFrameLocks xmlns:a="http://schemas.openxmlformats.org/drawingml/2006/main" noChangeAspect="1"/>
             </wp:cNvGraphicFramePr>
@@ -2106,7 +2318,7 @@
               <a:graphicData uri="http://schemas.openxmlformats.org/drawingml/2006/picture">
                 <pic:pic xmlns:pic="http://schemas.openxmlformats.org/drawingml/2006/picture">
                   <pic:nvPicPr>
-                    <pic:cNvPr id="2" name="680F851.tmp"/>
+                    <pic:cNvPr id="3" name="95C6B30.tmp"/>
                     <pic:cNvPicPr/>
                   </pic:nvPicPr>
                   <pic:blipFill>
@@ -2124,7 +2336,7 @@
                   <pic:spPr>
                     <a:xfrm>
                       <a:off x="0" y="0"/>
-                      <a:ext cx="5943600" cy="4352925"/>
+                      <a:ext cx="5943600" cy="4029075"/>
                     </a:xfrm>
                     <a:prstGeom prst="rect">
                       <a:avLst/>
@@ -2136,6 +2348,7 @@
           </wp:inline>
         </w:drawing>
       </w:r>
+      <w:bookmarkEnd w:id="0"/>
     </w:p>
     <w:sectPr>
       <w:pgSz w:w="12240" w:h="15840"/>
@@ -2239,6 +2452,95 @@
     </w:lvl>
   </w:abstractNum>
   <w:abstractNum w:abstractNumId="1" w15:restartNumberingAfterBreak="0">
+    <w:nsid w:val="307834F6"/>
+    <w:multiLevelType w:val="hybridMultilevel"/>
+    <w:tmpl w:val="7BF628E0"/>
+    <w:lvl w:ilvl="0" w:tplc="04090019">
+      <w:start w:val="1"/>
+      <w:numFmt w:val="lowerLetter"/>
+      <w:lvlText w:val="%1."/>
+      <w:lvlJc w:val="left"/>
+      <w:pPr>
+        <w:ind w:left="720" w:hanging="360"/>
+      </w:pPr>
+      <w:rPr>
+        <w:rFonts w:hint="default"/>
+      </w:rPr>
+    </w:lvl>
+    <w:lvl w:ilvl="1" w:tplc="04090019" w:tentative="1">
+      <w:start w:val="1"/>
+      <w:numFmt w:val="lowerLetter"/>
+      <w:lvlText w:val="%2."/>
+      <w:lvlJc w:val="left"/>
+      <w:pPr>
+        <w:ind w:left="1440" w:hanging="360"/>
+      </w:pPr>
+    </w:lvl>
+    <w:lvl w:ilvl="2" w:tplc="0409001B" w:tentative="1">
+      <w:start w:val="1"/>
+      <w:numFmt w:val="lowerRoman"/>
+      <w:lvlText w:val="%3."/>
+      <w:lvlJc w:val="right"/>
+      <w:pPr>
+        <w:ind w:left="2160" w:hanging="180"/>
+      </w:pPr>
+    </w:lvl>
+    <w:lvl w:ilvl="3" w:tplc="0409000F" w:tentative="1">
+      <w:start w:val="1"/>
+      <w:numFmt w:val="decimal"/>
+      <w:lvlText w:val="%4."/>
+      <w:lvlJc w:val="left"/>
+      <w:pPr>
+        <w:ind w:left="2880" w:hanging="360"/>
+      </w:pPr>
+    </w:lvl>
+    <w:lvl w:ilvl="4" w:tplc="04090019" w:tentative="1">
+      <w:start w:val="1"/>
+      <w:numFmt w:val="lowerLetter"/>
+      <w:lvlText w:val="%5."/>
+      <w:lvlJc w:val="left"/>
+      <w:pPr>
+        <w:ind w:left="3600" w:hanging="360"/>
+      </w:pPr>
+    </w:lvl>
+    <w:lvl w:ilvl="5" w:tplc="0409001B" w:tentative="1">
+      <w:start w:val="1"/>
+      <w:numFmt w:val="lowerRoman"/>
+      <w:lvlText w:val="%6."/>
+      <w:lvlJc w:val="right"/>
+      <w:pPr>
+        <w:ind w:left="4320" w:hanging="180"/>
+      </w:pPr>
+    </w:lvl>
+    <w:lvl w:ilvl="6" w:tplc="0409000F" w:tentative="1">
+      <w:start w:val="1"/>
+      <w:numFmt w:val="decimal"/>
+      <w:lvlText w:val="%7."/>
+      <w:lvlJc w:val="left"/>
+      <w:pPr>
+        <w:ind w:left="5040" w:hanging="360"/>
+      </w:pPr>
+    </w:lvl>
+    <w:lvl w:ilvl="7" w:tplc="04090019" w:tentative="1">
+      <w:start w:val="1"/>
+      <w:numFmt w:val="lowerLetter"/>
+      <w:lvlText w:val="%8."/>
+      <w:lvlJc w:val="left"/>
+      <w:pPr>
+        <w:ind w:left="5760" w:hanging="360"/>
+      </w:pPr>
+    </w:lvl>
+    <w:lvl w:ilvl="8" w:tplc="0409001B" w:tentative="1">
+      <w:start w:val="1"/>
+      <w:numFmt w:val="lowerRoman"/>
+      <w:lvlText w:val="%9."/>
+      <w:lvlJc w:val="right"/>
+      <w:pPr>
+        <w:ind w:left="6480" w:hanging="180"/>
+      </w:pPr>
+    </w:lvl>
+  </w:abstractNum>
+  <w:abstractNum w:abstractNumId="2" w15:restartNumberingAfterBreak="0">
     <w:nsid w:val="320D5C0F"/>
     <w:multiLevelType w:val="hybridMultilevel"/>
     <w:tmpl w:val="5A1C770C"/>
@@ -2327,7 +2629,7 @@
       </w:pPr>
     </w:lvl>
   </w:abstractNum>
-  <w:abstractNum w:abstractNumId="2" w15:restartNumberingAfterBreak="0">
+  <w:abstractNum w:abstractNumId="3" w15:restartNumberingAfterBreak="0">
     <w:nsid w:val="386C5156"/>
     <w:multiLevelType w:val="hybridMultilevel"/>
     <w:tmpl w:val="B68835F8"/>
@@ -2440,7 +2742,7 @@
       </w:rPr>
     </w:lvl>
   </w:abstractNum>
-  <w:abstractNum w:abstractNumId="3" w15:restartNumberingAfterBreak="0">
+  <w:abstractNum w:abstractNumId="4" w15:restartNumberingAfterBreak="0">
     <w:nsid w:val="405D74E0"/>
     <w:multiLevelType w:val="hybridMultilevel"/>
     <w:tmpl w:val="AFC2302E"/>
@@ -2552,7 +2854,7 @@
       </w:rPr>
     </w:lvl>
   </w:abstractNum>
-  <w:abstractNum w:abstractNumId="4" w15:restartNumberingAfterBreak="0">
+  <w:abstractNum w:abstractNumId="5" w15:restartNumberingAfterBreak="0">
     <w:nsid w:val="4383427B"/>
     <w:multiLevelType w:val="hybridMultilevel"/>
     <w:tmpl w:val="68D07F88"/>
@@ -2641,7 +2943,7 @@
       </w:pPr>
     </w:lvl>
   </w:abstractNum>
-  <w:abstractNum w:abstractNumId="5" w15:restartNumberingAfterBreak="0">
+  <w:abstractNum w:abstractNumId="6" w15:restartNumberingAfterBreak="0">
     <w:nsid w:val="59DD4775"/>
     <w:multiLevelType w:val="hybridMultilevel"/>
     <w:tmpl w:val="45C295CA"/>
@@ -2730,7 +3032,7 @@
       </w:pPr>
     </w:lvl>
   </w:abstractNum>
-  <w:abstractNum w:abstractNumId="6" w15:restartNumberingAfterBreak="0">
+  <w:abstractNum w:abstractNumId="7" w15:restartNumberingAfterBreak="0">
     <w:nsid w:val="5EB46E22"/>
     <w:multiLevelType w:val="hybridMultilevel"/>
     <w:tmpl w:val="23FCCB30"/>
@@ -2819,7 +3121,7 @@
       </w:pPr>
     </w:lvl>
   </w:abstractNum>
-  <w:abstractNum w:abstractNumId="7" w15:restartNumberingAfterBreak="0">
+  <w:abstractNum w:abstractNumId="8" w15:restartNumberingAfterBreak="0">
     <w:nsid w:val="5F644C2D"/>
     <w:multiLevelType w:val="hybridMultilevel"/>
     <w:tmpl w:val="49580D92"/>
@@ -2932,7 +3234,7 @@
       </w:rPr>
     </w:lvl>
   </w:abstractNum>
-  <w:abstractNum w:abstractNumId="8" w15:restartNumberingAfterBreak="0">
+  <w:abstractNum w:abstractNumId="9" w15:restartNumberingAfterBreak="0">
     <w:nsid w:val="65C33BBC"/>
     <w:multiLevelType w:val="hybridMultilevel"/>
     <w:tmpl w:val="73B2DFC2"/>
@@ -3021,7 +3323,7 @@
       </w:pPr>
     </w:lvl>
   </w:abstractNum>
-  <w:abstractNum w:abstractNumId="9" w15:restartNumberingAfterBreak="0">
+  <w:abstractNum w:abstractNumId="10" w15:restartNumberingAfterBreak="0">
     <w:nsid w:val="73AE2C10"/>
     <w:multiLevelType w:val="hybridMultilevel"/>
     <w:tmpl w:val="85D26800"/>
@@ -3110,7 +3412,7 @@
       </w:pPr>
     </w:lvl>
   </w:abstractNum>
-  <w:abstractNum w:abstractNumId="10" w15:restartNumberingAfterBreak="0">
+  <w:abstractNum w:abstractNumId="11" w15:restartNumberingAfterBreak="0">
     <w:nsid w:val="767B1A2B"/>
     <w:multiLevelType w:val="hybridMultilevel"/>
     <w:tmpl w:val="494C6A16"/>
@@ -3200,37 +3502,40 @@
     </w:lvl>
   </w:abstractNum>
   <w:num w:numId="1">
-    <w:abstractNumId w:val="3"/>
+    <w:abstractNumId w:val="4"/>
   </w:num>
   <w:num w:numId="2">
     <w:abstractNumId w:val="0"/>
   </w:num>
   <w:num w:numId="3">
+    <w:abstractNumId w:val="7"/>
+  </w:num>
+  <w:num w:numId="4">
+    <w:abstractNumId w:val="9"/>
+  </w:num>
+  <w:num w:numId="5">
+    <w:abstractNumId w:val="3"/>
+  </w:num>
+  <w:num w:numId="6">
+    <w:abstractNumId w:val="2"/>
+  </w:num>
+  <w:num w:numId="7">
+    <w:abstractNumId w:val="11"/>
+  </w:num>
+  <w:num w:numId="8">
     <w:abstractNumId w:val="6"/>
   </w:num>
-  <w:num w:numId="4">
+  <w:num w:numId="9">
     <w:abstractNumId w:val="8"/>
   </w:num>
-  <w:num w:numId="5">
-    <w:abstractNumId w:val="2"/>
-  </w:num>
-  <w:num w:numId="6">
-    <w:abstractNumId w:val="1"/>
-  </w:num>
-  <w:num w:numId="7">
+  <w:num w:numId="10">
     <w:abstractNumId w:val="10"/>
   </w:num>
-  <w:num w:numId="8">
+  <w:num w:numId="11">
     <w:abstractNumId w:val="5"/>
   </w:num>
-  <w:num w:numId="9">
-    <w:abstractNumId w:val="7"/>
-  </w:num>
-  <w:num w:numId="10">
-    <w:abstractNumId w:val="9"/>
-  </w:num>
-  <w:num w:numId="11">
-    <w:abstractNumId w:val="4"/>
+  <w:num w:numId="12">
+    <w:abstractNumId w:val="1"/>
   </w:num>
 </w:numbering>
 </file>

</xml_diff>

<commit_message>
reviews function and list reviews
</commit_message>
<xml_diff>
--- a/Báo cáo đồ án.docx
+++ b/Báo cáo đồ án.docx
@@ -1258,18 +1258,38 @@
           <w:b/>
           <w:sz w:val="28"/>
           <w:szCs w:val="28"/>
-          <w:highlight w:val="red"/>
-        </w:rPr>
-      </w:pPr>
-      <w:r>
-        <w:rPr>
-          <w:rFonts w:ascii="Times New Roman" w:hAnsi="Times New Roman" w:cs="Times New Roman"/>
-          <w:b/>
-          <w:sz w:val="28"/>
-          <w:szCs w:val="28"/>
-          <w:highlight w:val="red"/>
-        </w:rPr>
-        <w:t>Xóa giỏ hàng (chưa hoàn thành)</w:t>
+          <w:highlight w:val="green"/>
+        </w:rPr>
+      </w:pPr>
+      <w:r>
+        <w:rPr>
+          <w:rFonts w:ascii="Times New Roman" w:hAnsi="Times New Roman" w:cs="Times New Roman"/>
+          <w:b/>
+          <w:sz w:val="28"/>
+          <w:szCs w:val="28"/>
+          <w:highlight w:val="green"/>
+        </w:rPr>
+        <w:t>Xóa giỏ</w:t>
+      </w:r>
+      <w:r>
+        <w:rPr>
+          <w:rFonts w:ascii="Times New Roman" w:hAnsi="Times New Roman" w:cs="Times New Roman"/>
+          <w:b/>
+          <w:sz w:val="28"/>
+          <w:szCs w:val="28"/>
+          <w:highlight w:val="green"/>
+        </w:rPr>
+        <w:t xml:space="preserve"> hàng (đã</w:t>
+      </w:r>
+      <w:r>
+        <w:rPr>
+          <w:rFonts w:ascii="Times New Roman" w:hAnsi="Times New Roman" w:cs="Times New Roman"/>
+          <w:b/>
+          <w:sz w:val="28"/>
+          <w:szCs w:val="28"/>
+          <w:highlight w:val="green"/>
+        </w:rPr>
+        <w:t xml:space="preserve"> hoàn thành)</w:t>
       </w:r>
     </w:p>
     <w:p>
@@ -1463,18 +1483,38 @@
           <w:b/>
           <w:sz w:val="28"/>
           <w:szCs w:val="28"/>
-          <w:highlight w:val="red"/>
-        </w:rPr>
-      </w:pPr>
-      <w:r>
-        <w:rPr>
-          <w:rFonts w:ascii="Times New Roman" w:hAnsi="Times New Roman" w:cs="Times New Roman"/>
-          <w:b/>
-          <w:sz w:val="28"/>
-          <w:szCs w:val="28"/>
-          <w:highlight w:val="red"/>
-        </w:rPr>
-        <w:t>Phản hồi đánh giá (chưa hoàn thành)</w:t>
+          <w:highlight w:val="green"/>
+        </w:rPr>
+      </w:pPr>
+      <w:r>
+        <w:rPr>
+          <w:rFonts w:ascii="Times New Roman" w:hAnsi="Times New Roman" w:cs="Times New Roman"/>
+          <w:b/>
+          <w:sz w:val="28"/>
+          <w:szCs w:val="28"/>
+          <w:highlight w:val="green"/>
+        </w:rPr>
+        <w:t>Phản hồ</w:t>
+      </w:r>
+      <w:r>
+        <w:rPr>
+          <w:rFonts w:ascii="Times New Roman" w:hAnsi="Times New Roman" w:cs="Times New Roman"/>
+          <w:b/>
+          <w:sz w:val="28"/>
+          <w:szCs w:val="28"/>
+          <w:highlight w:val="green"/>
+        </w:rPr>
+        <w:t>i đánh giá (đã</w:t>
+      </w:r>
+      <w:r>
+        <w:rPr>
+          <w:rFonts w:ascii="Times New Roman" w:hAnsi="Times New Roman" w:cs="Times New Roman"/>
+          <w:b/>
+          <w:sz w:val="28"/>
+          <w:szCs w:val="28"/>
+          <w:highlight w:val="green"/>
+        </w:rPr>
+        <w:t xml:space="preserve"> hoàn thành)</w:t>
       </w:r>
     </w:p>
     <w:p>
@@ -1544,6 +1584,8 @@
         </w:rPr>
         <w:t>Admin</w:t>
       </w:r>
+      <w:bookmarkStart w:id="0" w:name="_GoBack"/>
+      <w:bookmarkEnd w:id="0"/>
     </w:p>
     <w:p>
       <w:pPr>
@@ -2297,7 +2339,6 @@
           <w:szCs w:val="28"/>
         </w:rPr>
       </w:pPr>
-      <w:bookmarkStart w:id="0" w:name="_GoBack"/>
       <w:r>
         <w:rPr>
           <w:rFonts w:ascii="Times New Roman" w:hAnsi="Times New Roman" w:cs="Times New Roman"/>
@@ -2348,7 +2389,6 @@
           </wp:inline>
         </w:drawing>
       </w:r>
-      <w:bookmarkEnd w:id="0"/>
     </w:p>
     <w:sectPr>
       <w:pgSz w:w="12240" w:h="15840"/>

</xml_diff>

<commit_message>
order, a part payment
</commit_message>
<xml_diff>
--- a/Báo cáo đồ án.docx
+++ b/Báo cáo đồ án.docx
@@ -1151,15 +1151,16 @@
           <w:b/>
           <w:sz w:val="28"/>
           <w:szCs w:val="28"/>
-        </w:rPr>
-      </w:pPr>
-      <w:r>
-        <w:rPr>
-          <w:rFonts w:ascii="Times New Roman" w:hAnsi="Times New Roman" w:cs="Times New Roman"/>
-          <w:b/>
-          <w:sz w:val="28"/>
-          <w:szCs w:val="28"/>
-          <w:highlight w:val="yellow"/>
+          <w:highlight w:val="green"/>
+        </w:rPr>
+      </w:pPr>
+      <w:r>
+        <w:rPr>
+          <w:rFonts w:ascii="Times New Roman" w:hAnsi="Times New Roman" w:cs="Times New Roman"/>
+          <w:b/>
+          <w:sz w:val="28"/>
+          <w:szCs w:val="28"/>
+          <w:highlight w:val="green"/>
         </w:rPr>
         <w:t xml:space="preserve">Quản lý </w:t>
       </w:r>
@@ -1169,7 +1170,7 @@
           <w:b/>
           <w:sz w:val="28"/>
           <w:szCs w:val="28"/>
-          <w:highlight w:val="yellow"/>
+          <w:highlight w:val="green"/>
         </w:rPr>
         <w:t>giỏ</w:t>
       </w:r>
@@ -1179,17 +1180,17 @@
           <w:b/>
           <w:sz w:val="28"/>
           <w:szCs w:val="28"/>
-          <w:highlight w:val="yellow"/>
-        </w:rPr>
-        <w:t xml:space="preserve"> hàng (đang</w:t>
-      </w:r>
-      <w:r>
-        <w:rPr>
-          <w:rFonts w:ascii="Times New Roman" w:hAnsi="Times New Roman" w:cs="Times New Roman"/>
-          <w:b/>
-          <w:sz w:val="28"/>
-          <w:szCs w:val="28"/>
-          <w:highlight w:val="yellow"/>
+          <w:highlight w:val="green"/>
+        </w:rPr>
+        <w:t xml:space="preserve"> hàng (đã</w:t>
+      </w:r>
+      <w:r>
+        <w:rPr>
+          <w:rFonts w:ascii="Times New Roman" w:hAnsi="Times New Roman" w:cs="Times New Roman"/>
+          <w:b/>
+          <w:sz w:val="28"/>
+          <w:szCs w:val="28"/>
+          <w:highlight w:val="green"/>
         </w:rPr>
         <w:t xml:space="preserve"> hoàn thành)</w:t>
       </w:r>
@@ -1232,18 +1233,38 @@
           <w:b/>
           <w:sz w:val="28"/>
           <w:szCs w:val="28"/>
-          <w:highlight w:val="red"/>
-        </w:rPr>
-      </w:pPr>
-      <w:r>
-        <w:rPr>
-          <w:rFonts w:ascii="Times New Roman" w:hAnsi="Times New Roman" w:cs="Times New Roman"/>
-          <w:b/>
-          <w:sz w:val="28"/>
-          <w:szCs w:val="28"/>
-          <w:highlight w:val="red"/>
-        </w:rPr>
-        <w:t>Chỉnh sửa giỏ hàng (chưa hoàn thành)</w:t>
+          <w:highlight w:val="green"/>
+        </w:rPr>
+      </w:pPr>
+      <w:r>
+        <w:rPr>
+          <w:rFonts w:ascii="Times New Roman" w:hAnsi="Times New Roman" w:cs="Times New Roman"/>
+          <w:b/>
+          <w:sz w:val="28"/>
+          <w:szCs w:val="28"/>
+          <w:highlight w:val="green"/>
+        </w:rPr>
+        <w:t>Chỉnh sửa giỏ</w:t>
+      </w:r>
+      <w:r>
+        <w:rPr>
+          <w:rFonts w:ascii="Times New Roman" w:hAnsi="Times New Roman" w:cs="Times New Roman"/>
+          <w:b/>
+          <w:sz w:val="28"/>
+          <w:szCs w:val="28"/>
+          <w:highlight w:val="green"/>
+        </w:rPr>
+        <w:t xml:space="preserve"> hàng (đã</w:t>
+      </w:r>
+      <w:r>
+        <w:rPr>
+          <w:rFonts w:ascii="Times New Roman" w:hAnsi="Times New Roman" w:cs="Times New Roman"/>
+          <w:b/>
+          <w:sz w:val="28"/>
+          <w:szCs w:val="28"/>
+          <w:highlight w:val="green"/>
+        </w:rPr>
+        <w:t xml:space="preserve"> hoàn thành)</w:t>
       </w:r>
     </w:p>
     <w:p>
@@ -1304,18 +1325,38 @@
           <w:b/>
           <w:sz w:val="28"/>
           <w:szCs w:val="28"/>
-          <w:highlight w:val="red"/>
-        </w:rPr>
-      </w:pPr>
-      <w:r>
-        <w:rPr>
-          <w:rFonts w:ascii="Times New Roman" w:hAnsi="Times New Roman" w:cs="Times New Roman"/>
-          <w:b/>
-          <w:sz w:val="28"/>
-          <w:szCs w:val="28"/>
-          <w:highlight w:val="red"/>
-        </w:rPr>
-        <w:t>Đặt hàng (chưa hoàn thành)</w:t>
+          <w:highlight w:val="green"/>
+        </w:rPr>
+      </w:pPr>
+      <w:r>
+        <w:rPr>
+          <w:rFonts w:ascii="Times New Roman" w:hAnsi="Times New Roman" w:cs="Times New Roman"/>
+          <w:b/>
+          <w:sz w:val="28"/>
+          <w:szCs w:val="28"/>
+          <w:highlight w:val="green"/>
+        </w:rPr>
+        <w:t>Đặ</w:t>
+      </w:r>
+      <w:r>
+        <w:rPr>
+          <w:rFonts w:ascii="Times New Roman" w:hAnsi="Times New Roman" w:cs="Times New Roman"/>
+          <w:b/>
+          <w:sz w:val="28"/>
+          <w:szCs w:val="28"/>
+          <w:highlight w:val="green"/>
+        </w:rPr>
+        <w:t>t hàng (đã</w:t>
+      </w:r>
+      <w:r>
+        <w:rPr>
+          <w:rFonts w:ascii="Times New Roman" w:hAnsi="Times New Roman" w:cs="Times New Roman"/>
+          <w:b/>
+          <w:sz w:val="28"/>
+          <w:szCs w:val="28"/>
+          <w:highlight w:val="green"/>
+        </w:rPr>
+        <w:t xml:space="preserve"> hoàn thành)</w:t>
       </w:r>
     </w:p>
     <w:p>
@@ -1419,56 +1460,94 @@
           <w:b/>
           <w:sz w:val="28"/>
           <w:szCs w:val="28"/>
+          <w:highlight w:val="yellow"/>
+        </w:rPr>
+      </w:pPr>
+      <w:r>
+        <w:rPr>
+          <w:rFonts w:ascii="Times New Roman" w:hAnsi="Times New Roman" w:cs="Times New Roman"/>
+          <w:b/>
+          <w:sz w:val="28"/>
+          <w:szCs w:val="28"/>
+          <w:highlight w:val="yellow"/>
+        </w:rPr>
+        <w:t>Thanh toán (đang</w:t>
+      </w:r>
+      <w:r>
+        <w:rPr>
+          <w:rFonts w:ascii="Times New Roman" w:hAnsi="Times New Roman" w:cs="Times New Roman"/>
+          <w:b/>
+          <w:sz w:val="28"/>
+          <w:szCs w:val="28"/>
+          <w:highlight w:val="yellow"/>
+        </w:rPr>
+        <w:t xml:space="preserve"> hoàn thành)</w:t>
+      </w:r>
+    </w:p>
+    <w:p>
+      <w:pPr>
+        <w:pStyle w:val="ListParagraph"/>
+        <w:numPr>
+          <w:ilvl w:val="0"/>
+          <w:numId w:val="5"/>
+        </w:numPr>
+        <w:rPr>
+          <w:rFonts w:ascii="Times New Roman" w:hAnsi="Times New Roman" w:cs="Times New Roman"/>
+          <w:sz w:val="28"/>
+          <w:szCs w:val="28"/>
+        </w:rPr>
+      </w:pPr>
+      <w:r>
+        <w:rPr>
+          <w:rFonts w:ascii="Times New Roman" w:hAnsi="Times New Roman" w:cs="Times New Roman"/>
+          <w:sz w:val="28"/>
+          <w:szCs w:val="28"/>
+          <w:highlight w:val="green"/>
+        </w:rPr>
+        <w:t>Khách</w:t>
+      </w:r>
+      <w:r>
+        <w:rPr>
+          <w:rFonts w:ascii="Times New Roman" w:hAnsi="Times New Roman" w:cs="Times New Roman"/>
+          <w:sz w:val="28"/>
+          <w:szCs w:val="28"/>
+          <w:highlight w:val="green"/>
+        </w:rPr>
+        <w:t xml:space="preserve"> hàng thanh</w:t>
+      </w:r>
+      <w:r>
+        <w:rPr>
+          <w:rFonts w:ascii="Times New Roman" w:hAnsi="Times New Roman" w:cs="Times New Roman"/>
+          <w:sz w:val="28"/>
+          <w:szCs w:val="28"/>
+          <w:highlight w:val="green"/>
+        </w:rPr>
+        <w:t xml:space="preserve"> toán sau khi nhận hàng</w:t>
+      </w:r>
+      <w:r>
+        <w:rPr>
+          <w:rFonts w:ascii="Times New Roman" w:hAnsi="Times New Roman" w:cs="Times New Roman"/>
+          <w:sz w:val="28"/>
+          <w:szCs w:val="28"/>
+        </w:rPr>
+        <w:t xml:space="preserve"> hoặc </w:t>
+      </w:r>
+      <w:r>
+        <w:rPr>
+          <w:rFonts w:ascii="Times New Roman" w:hAnsi="Times New Roman" w:cs="Times New Roman"/>
+          <w:sz w:val="28"/>
+          <w:szCs w:val="28"/>
           <w:highlight w:val="red"/>
         </w:rPr>
-      </w:pPr>
-      <w:r>
-        <w:rPr>
-          <w:rFonts w:ascii="Times New Roman" w:hAnsi="Times New Roman" w:cs="Times New Roman"/>
-          <w:b/>
-          <w:sz w:val="28"/>
-          <w:szCs w:val="28"/>
-          <w:highlight w:val="red"/>
-        </w:rPr>
-        <w:t>Thanh toán (chưa hoàn thành)</w:t>
-      </w:r>
-    </w:p>
-    <w:p>
-      <w:pPr>
-        <w:pStyle w:val="ListParagraph"/>
-        <w:numPr>
-          <w:ilvl w:val="0"/>
-          <w:numId w:val="5"/>
-        </w:numPr>
-        <w:rPr>
-          <w:rFonts w:ascii="Times New Roman" w:hAnsi="Times New Roman" w:cs="Times New Roman"/>
-          <w:sz w:val="28"/>
-          <w:szCs w:val="28"/>
-        </w:rPr>
-      </w:pPr>
-      <w:r>
-        <w:rPr>
-          <w:rFonts w:ascii="Times New Roman" w:hAnsi="Times New Roman" w:cs="Times New Roman"/>
-          <w:sz w:val="28"/>
-          <w:szCs w:val="28"/>
-        </w:rPr>
-        <w:t>Khách</w:t>
-      </w:r>
-      <w:r>
-        <w:rPr>
-          <w:rFonts w:ascii="Times New Roman" w:hAnsi="Times New Roman" w:cs="Times New Roman"/>
-          <w:sz w:val="28"/>
-          <w:szCs w:val="28"/>
-        </w:rPr>
-        <w:t xml:space="preserve"> hàng thanh</w:t>
-      </w:r>
-      <w:r>
-        <w:rPr>
-          <w:rFonts w:ascii="Times New Roman" w:hAnsi="Times New Roman" w:cs="Times New Roman"/>
-          <w:sz w:val="28"/>
-          <w:szCs w:val="28"/>
-        </w:rPr>
-        <w:t xml:space="preserve"> toán sau khi nhận hàng hoặc thanh toán bằng Momo.</w:t>
+        <w:t>thanh toán bằng Momo</w:t>
+      </w:r>
+      <w:r>
+        <w:rPr>
+          <w:rFonts w:ascii="Times New Roman" w:hAnsi="Times New Roman" w:cs="Times New Roman"/>
+          <w:sz w:val="28"/>
+          <w:szCs w:val="28"/>
+        </w:rPr>
+        <w:t>.</w:t>
       </w:r>
     </w:p>
     <w:p>
@@ -1584,6 +1663,32 @@
         </w:rPr>
         <w:t>Admin</w:t>
       </w:r>
+    </w:p>
+    <w:p>
+      <w:pPr>
+        <w:pStyle w:val="ListParagraph"/>
+        <w:numPr>
+          <w:ilvl w:val="0"/>
+          <w:numId w:val="10"/>
+        </w:numPr>
+        <w:rPr>
+          <w:rFonts w:ascii="Times New Roman" w:hAnsi="Times New Roman" w:cs="Times New Roman"/>
+          <w:b/>
+          <w:sz w:val="28"/>
+          <w:szCs w:val="28"/>
+          <w:highlight w:val="green"/>
+        </w:rPr>
+      </w:pPr>
+      <w:r>
+        <w:rPr>
+          <w:rFonts w:ascii="Times New Roman" w:hAnsi="Times New Roman" w:cs="Times New Roman"/>
+          <w:b/>
+          <w:sz w:val="28"/>
+          <w:szCs w:val="28"/>
+          <w:highlight w:val="green"/>
+        </w:rPr>
+        <w:t>Quản lý sản phẩm (đã hoàn thành)</w:t>
+      </w:r>
       <w:bookmarkStart w:id="0" w:name="_GoBack"/>
       <w:bookmarkEnd w:id="0"/>
     </w:p>
@@ -1592,32 +1697,6 @@
         <w:pStyle w:val="ListParagraph"/>
         <w:numPr>
           <w:ilvl w:val="0"/>
-          <w:numId w:val="10"/>
-        </w:numPr>
-        <w:rPr>
-          <w:rFonts w:ascii="Times New Roman" w:hAnsi="Times New Roman" w:cs="Times New Roman"/>
-          <w:b/>
-          <w:sz w:val="28"/>
-          <w:szCs w:val="28"/>
-          <w:highlight w:val="green"/>
-        </w:rPr>
-      </w:pPr>
-      <w:r>
-        <w:rPr>
-          <w:rFonts w:ascii="Times New Roman" w:hAnsi="Times New Roman" w:cs="Times New Roman"/>
-          <w:b/>
-          <w:sz w:val="28"/>
-          <w:szCs w:val="28"/>
-          <w:highlight w:val="green"/>
-        </w:rPr>
-        <w:t>Quản lý sản phẩm (đã hoàn thành)</w:t>
-      </w:r>
-    </w:p>
-    <w:p>
-      <w:pPr>
-        <w:pStyle w:val="ListParagraph"/>
-        <w:numPr>
-          <w:ilvl w:val="0"/>
           <w:numId w:val="5"/>
         </w:numPr>
         <w:rPr>
@@ -2250,7 +2329,6 @@
     </w:p>
     <w:p>
       <w:pPr>
-        <w:ind w:left="-270"/>
         <w:rPr>
           <w:rFonts w:ascii="Times New Roman" w:hAnsi="Times New Roman" w:cs="Times New Roman"/>
           <w:sz w:val="28"/>
@@ -2266,9 +2344,9 @@
         </w:rPr>
         <w:drawing>
           <wp:inline distT="0" distB="0" distL="0" distR="0">
-            <wp:extent cx="6296025" cy="5048250"/>
-            <wp:effectExtent l="0" t="0" r="9525" b="0"/>
-            <wp:docPr id="1" name="Picture 1"/>
+            <wp:extent cx="5943600" cy="4648200"/>
+            <wp:effectExtent l="0" t="0" r="0" b="0"/>
+            <wp:docPr id="4" name="Picture 4"/>
             <wp:cNvGraphicFramePr>
               <a:graphicFrameLocks xmlns:a="http://schemas.openxmlformats.org/drawingml/2006/main" noChangeAspect="1"/>
             </wp:cNvGraphicFramePr>
@@ -2276,7 +2354,7 @@
               <a:graphicData uri="http://schemas.openxmlformats.org/drawingml/2006/picture">
                 <pic:pic xmlns:pic="http://schemas.openxmlformats.org/drawingml/2006/picture">
                   <pic:nvPicPr>
-                    <pic:cNvPr id="1" name="6809352.tmp"/>
+                    <pic:cNvPr id="4" name="9484DE3.tmp"/>
                     <pic:cNvPicPr/>
                   </pic:nvPicPr>
                   <pic:blipFill>
@@ -2294,7 +2372,7 @@
                   <pic:spPr>
                     <a:xfrm>
                       <a:off x="0" y="0"/>
-                      <a:ext cx="6296025" cy="5048250"/>
+                      <a:ext cx="5943600" cy="4648200"/>
                     </a:xfrm>
                     <a:prstGeom prst="rect">
                       <a:avLst/>

</xml_diff>